<commit_message>
add some query task files
</commit_message>
<xml_diff>
--- a/baharudin/files/simple-query-2.docx
+++ b/baharudin/files/simple-query-2.docx
@@ -620,95 +620,6 @@
             </a:graphic>
           </wp:inline>
         </w:drawing>
-      </w:r>
-    </w:p>
-    <w:p>
-      <w:pPr>
-        <w:spacing w:line="360" w:lineRule="auto"/>
-      </w:pPr>
-    </w:p>
-    <w:p>
-      <w:pPr>
-        <w:spacing w:line="360" w:lineRule="auto"/>
-      </w:pPr>
-    </w:p>
-    <w:p>
-      <w:pPr>
-        <w:spacing w:line="360" w:lineRule="auto"/>
-      </w:pPr>
-    </w:p>
-    <w:p>
-      <w:pPr>
-        <w:spacing w:line="360" w:lineRule="auto"/>
-      </w:pPr>
-      <w:r>
-        <w:tab/>
-      </w:r>
-      <w:r>
-        <w:tab/>
-      </w:r>
-      <w:r>
-        <w:tab/>
-      </w:r>
-      <w:r>
-        <w:tab/>
-      </w:r>
-      <w:r>
-        <w:tab/>
-      </w:r>
-      <w:r>
-        <w:tab/>
-      </w:r>
-      <w:r>
-        <w:tab/>
-      </w:r>
-      <w:r>
-        <w:tab/>
-      </w:r>
-      <w:r>
-        <w:tab/>
-        <w:t>1 Desember 2021, 07:03</w:t>
-      </w:r>
-    </w:p>
-    <w:p>
-      <w:pPr>
-        <w:spacing w:line="360" w:lineRule="auto"/>
-      </w:pPr>
-    </w:p>
-    <w:p>
-      <w:pPr>
-        <w:spacing w:line="360" w:lineRule="auto"/>
-      </w:pPr>
-      <w:r>
-        <w:tab/>
-      </w:r>
-      <w:r>
-        <w:tab/>
-      </w:r>
-      <w:r>
-        <w:tab/>
-      </w:r>
-      <w:r>
-        <w:tab/>
-      </w:r>
-      <w:r>
-        <w:tab/>
-      </w:r>
-      <w:r>
-        <w:tab/>
-      </w:r>
-      <w:r>
-        <w:tab/>
-      </w:r>
-      <w:r>
-        <w:tab/>
-      </w:r>
-      <w:r>
-        <w:tab/>
-        <w:t xml:space="preserve">     </w:t>
-      </w:r>
-      <w:r>
-        <w:t>Baharudin Pratama</w:t>
       </w:r>
     </w:p>
     <w:sectPr>

</xml_diff>